<commit_message>
Updating Current Job dates
</commit_message>
<xml_diff>
--- a/docs/LT_RESUME_Short_v3.0.docx
+++ b/docs/LT_RESUME_Short_v3.0.docx
@@ -376,45 +376,6 @@
         </w:rPr>
         <w:t>PROFESSIONAL EXPERIENCE</w:t>
       </w:r>
-    </w:p>
-    <w:p>
-      <w:pPr>
-        <w:spacing w:line="100" w:lineRule="atLeast"/>
-        <w:contextualSpacing/>
-        <w:rPr>
-          <w:b/>
-          <w:color w:val="268396" w:themeColor="background2" w:themeShade="80"/>
-          <w:sz w:val="22"/>
-          <w:szCs w:val="22"/>
-        </w:rPr>
-      </w:pPr>
-      <w:r>
-        <w:rPr>
-          <w:b/>
-          <w:color w:val="268396" w:themeColor="background2" w:themeShade="80"/>
-          <w:sz w:val="22"/>
-          <w:szCs w:val="22"/>
-        </w:rPr>
-        <w:t>Sr. Software</w:t>
-      </w:r>
-      <w:r>
-        <w:rPr>
-          <w:b/>
-          <w:color w:val="268396" w:themeColor="background2" w:themeShade="80"/>
-          <w:sz w:val="22"/>
-          <w:szCs w:val="22"/>
-        </w:rPr>
-        <w:t xml:space="preserve"> Engineer – </w:t>
-      </w:r>
-      <w:r>
-        <w:rPr>
-          <w:b/>
-          <w:color w:val="268396" w:themeColor="background2" w:themeShade="80"/>
-          <w:sz w:val="22"/>
-          <w:szCs w:val="22"/>
-        </w:rPr>
-        <w:t>Web Infrastructure at LinkedIn</w:t>
-      </w:r>
       <w:bookmarkStart w:id="0" w:name="_GoBack"/>
       <w:bookmarkEnd w:id="0"/>
     </w:p>
@@ -436,6 +397,45 @@
           <w:sz w:val="22"/>
           <w:szCs w:val="22"/>
         </w:rPr>
+        <w:t>Sr. Software</w:t>
+      </w:r>
+      <w:r>
+        <w:rPr>
+          <w:b/>
+          <w:color w:val="268396" w:themeColor="background2" w:themeShade="80"/>
+          <w:sz w:val="22"/>
+          <w:szCs w:val="22"/>
+        </w:rPr>
+        <w:t xml:space="preserve"> Engineer – </w:t>
+      </w:r>
+      <w:r>
+        <w:rPr>
+          <w:b/>
+          <w:color w:val="268396" w:themeColor="background2" w:themeShade="80"/>
+          <w:sz w:val="22"/>
+          <w:szCs w:val="22"/>
+        </w:rPr>
+        <w:t>Web Infrastructure at LinkedIn</w:t>
+      </w:r>
+    </w:p>
+    <w:p>
+      <w:pPr>
+        <w:spacing w:line="100" w:lineRule="atLeast"/>
+        <w:contextualSpacing/>
+        <w:rPr>
+          <w:b/>
+          <w:color w:val="268396" w:themeColor="background2" w:themeShade="80"/>
+          <w:sz w:val="22"/>
+          <w:szCs w:val="22"/>
+        </w:rPr>
+      </w:pPr>
+      <w:r>
+        <w:rPr>
+          <w:b/>
+          <w:color w:val="268396" w:themeColor="background2" w:themeShade="80"/>
+          <w:sz w:val="22"/>
+          <w:szCs w:val="22"/>
+        </w:rPr>
         <w:t>LinkedIn</w:t>
       </w:r>
       <w:r>
@@ -535,16 +535,34 @@
           <w:sz w:val="22"/>
           <w:szCs w:val="22"/>
         </w:rPr>
-        <w:t xml:space="preserve">November 2014 – </w:t>
-      </w:r>
-      <w:r>
-        <w:rPr>
-          <w:b/>
-          <w:color w:val="268396" w:themeColor="background2" w:themeShade="80"/>
-          <w:sz w:val="22"/>
-          <w:szCs w:val="22"/>
-        </w:rPr>
-        <w:t>June 2017</w:t>
+        <w:tab/>
+      </w:r>
+      <w:r>
+        <w:rPr>
+          <w:b/>
+          <w:color w:val="268396" w:themeColor="background2" w:themeShade="80"/>
+          <w:sz w:val="22"/>
+          <w:szCs w:val="22"/>
+        </w:rPr>
+        <w:t>July 2017</w:t>
+      </w:r>
+      <w:r>
+        <w:rPr>
+          <w:b/>
+          <w:color w:val="268396" w:themeColor="background2" w:themeShade="80"/>
+          <w:sz w:val="22"/>
+          <w:szCs w:val="22"/>
+        </w:rPr>
+        <w:t xml:space="preserve"> – </w:t>
+      </w:r>
+      <w:r>
+        <w:rPr>
+          <w:b/>
+          <w:color w:val="268396" w:themeColor="background2" w:themeShade="80"/>
+          <w:sz w:val="22"/>
+          <w:szCs w:val="22"/>
+        </w:rPr>
+        <w:t>Present</w:t>
       </w:r>
     </w:p>
     <w:p>
@@ -4963,7 +4981,7 @@
 </file>
 
 <file path=customXml/itemProps1.xml><?xml version="1.0" encoding="utf-8"?>
-<ds:datastoreItem xmlns:ds="http://schemas.openxmlformats.org/officeDocument/2006/customXml" ds:itemID="{3F975A35-4317-E344-9F9F-2D8A68940DAE}">
+<ds:datastoreItem xmlns:ds="http://schemas.openxmlformats.org/officeDocument/2006/customXml" ds:itemID="{6DA0DC37-72AC-164E-AAF1-D1A799B3FBBA}">
   <ds:schemaRefs>
     <ds:schemaRef ds:uri="http://schemas.openxmlformats.org/officeDocument/2006/bibliography"/>
   </ds:schemaRefs>

</xml_diff>